<commit_message>
file server using quarkus publishing v0.0.0-202203211245
</commit_message>
<xml_diff>
--- a/src/test/resources/various_mime_type/word.docx
+++ b/src/test/resources/various_mime_type/word.docx
@@ -5,14 +5,26 @@
     <w:p>
       <w:pPr>
         <w:rPr>
-          <w:lang w:val="fr-FR"/>
+          <w:lang w:val="en-US"/>
         </w:rPr>
       </w:pPr>
       <w:r>
         <w:rPr>
-          <w:lang w:val="fr-FR"/>
+          <w:lang w:val="en-US"/>
         </w:rPr>
         <w:t>This is my sheet</w:t>
+      </w:r>
+      <w:r>
+        <w:rPr>
+          <w:lang w:val="en-US"/>
+        </w:rPr>
+        <w:t xml:space="preserve"> with e</w:t>
+      </w:r>
+      <w:r>
+        <w:rPr>
+          <w:lang w:val="en-US"/>
+        </w:rPr>
+        <w:t>xtension</w:t>
       </w:r>
     </w:p>
     <w:sectPr>

</xml_diff>